<commit_message>
Analyse de conception Interface #25
</commit_message>
<xml_diff>
--- a/sources/TEMP Interfaces/Analyse des besoins de l.docx
+++ b/sources/TEMP Interfaces/Analyse des besoins de l.docx
@@ -5,13 +5,29 @@
     <w:p>
       <w:pPr>
         <w:jc w:val="center"/>
-      </w:pPr>
-      <w:r>
+        <w:rPr>
+          <w:b/>
+          <w:u w:val="single"/>
+        </w:rPr>
+      </w:pPr>
+      <w:r>
+        <w:rPr>
+          <w:b/>
+          <w:u w:val="single"/>
+        </w:rPr>
         <w:t>Analyse des besoins de l’interface</w:t>
       </w:r>
     </w:p>
     <w:p>
-      <w:r>
+      <w:pPr>
+        <w:rPr>
+          <w:b/>
+        </w:rPr>
+      </w:pPr>
+      <w:r>
+        <w:rPr>
+          <w:b/>
+        </w:rPr>
         <w:t>MENUS :</w:t>
       </w:r>
     </w:p>
@@ -29,7 +45,15 @@
       </w:r>
     </w:p>
     <w:p>
-      <w:r>
+      <w:pPr>
+        <w:rPr>
+          <w:u w:val="single"/>
+        </w:rPr>
+      </w:pPr>
+      <w:r>
+        <w:rPr>
+          <w:u w:val="single"/>
+        </w:rPr>
         <w:t>Menu principal :</w:t>
       </w:r>
     </w:p>
@@ -97,20 +121,444 @@
         <w:t xml:space="preserve"> </w:t>
       </w:r>
       <w:r>
-        <w:t>mène à</w:t>
-      </w:r>
-      <w:r>
-        <w:t xml:space="preserve"> un nouveau menu.</w:t>
-      </w:r>
-    </w:p>
-    <w:p>
-      <w:pPr>
-        <w:pStyle w:val="Paragraphedeliste"/>
-        <w:numPr>
-          <w:ilvl w:val="0"/>
-          <w:numId w:val="1"/>
-        </w:numPr>
-      </w:pPr>
+        <w:t>mène à un nouveau menu.</w:t>
+      </w:r>
+      <w:bookmarkStart w:id="0" w:name="_GoBack"/>
+      <w:bookmarkEnd w:id="0"/>
+    </w:p>
+    <w:p>
+      <w:pPr>
+        <w:pStyle w:val="Paragraphedeliste"/>
+        <w:numPr>
+          <w:ilvl w:val="0"/>
+          <w:numId w:val="1"/>
+        </w:numPr>
+      </w:pPr>
+      <w:r>
+        <w:t>Bouton « </w:t>
+      </w:r>
+      <w:proofErr w:type="spellStart"/>
+      <w:r>
+        <w:t>Quit</w:t>
+      </w:r>
+      <w:proofErr w:type="spellEnd"/>
+      <w:r>
+        <w:t xml:space="preserve"> Game » : Permet de quitter le programme.</w:t>
+      </w:r>
+    </w:p>
+    <w:p>
+      <w:pPr>
+        <w:rPr>
+          <w:u w:val="single"/>
+        </w:rPr>
+      </w:pPr>
+      <w:r>
+        <w:rPr>
+          <w:u w:val="single"/>
+        </w:rPr>
+        <w:t>Menu « New Game » :</w:t>
+      </w:r>
+    </w:p>
+    <w:p>
+      <w:pPr>
+        <w:pStyle w:val="Paragraphedeliste"/>
+        <w:numPr>
+          <w:ilvl w:val="0"/>
+          <w:numId w:val="1"/>
+        </w:numPr>
+      </w:pPr>
+      <w:r>
+        <w:t>Label « New Game ».</w:t>
+      </w:r>
+    </w:p>
+    <w:p>
+      <w:pPr>
+        <w:pStyle w:val="Paragraphedeliste"/>
+        <w:numPr>
+          <w:ilvl w:val="0"/>
+          <w:numId w:val="1"/>
+        </w:numPr>
+      </w:pPr>
+      <w:r>
+        <w:t>Label « </w:t>
+      </w:r>
+      <w:proofErr w:type="spellStart"/>
+      <w:r>
+        <w:t>Choose</w:t>
+      </w:r>
+      <w:proofErr w:type="spellEnd"/>
+      <w:r>
+        <w:t xml:space="preserve"> </w:t>
+      </w:r>
+      <w:proofErr w:type="spellStart"/>
+      <w:r>
+        <w:t>Difficulty</w:t>
+      </w:r>
+      <w:proofErr w:type="spellEnd"/>
+      <w:r>
+        <w:t> ».</w:t>
+      </w:r>
+    </w:p>
+    <w:p>
+      <w:pPr>
+        <w:pStyle w:val="Paragraphedeliste"/>
+        <w:numPr>
+          <w:ilvl w:val="0"/>
+          <w:numId w:val="1"/>
+        </w:numPr>
+      </w:pPr>
+      <w:r>
+        <w:t>Boutons « </w:t>
+      </w:r>
+      <w:proofErr w:type="spellStart"/>
+      <w:r>
+        <w:t>Easy</w:t>
+      </w:r>
+      <w:proofErr w:type="spellEnd"/>
+      <w:r>
+        <w:t xml:space="preserve"> / Medium / Hard» : Permet de changer la difficulté du jeu.</w:t>
+      </w:r>
+    </w:p>
+    <w:p>
+      <w:pPr>
+        <w:pStyle w:val="Paragraphedeliste"/>
+        <w:numPr>
+          <w:ilvl w:val="0"/>
+          <w:numId w:val="1"/>
+        </w:numPr>
+      </w:pPr>
+      <w:r>
+        <w:t>Bouton « Back ».</w:t>
+      </w:r>
+    </w:p>
+    <w:p>
+      <w:pPr>
+        <w:rPr>
+          <w:u w:val="single"/>
+        </w:rPr>
+      </w:pPr>
+      <w:r>
+        <w:rPr>
+          <w:u w:val="single"/>
+        </w:rPr>
+        <w:t>Menu « Settings » :</w:t>
+      </w:r>
+    </w:p>
+    <w:p>
+      <w:pPr>
+        <w:pStyle w:val="Paragraphedeliste"/>
+        <w:numPr>
+          <w:ilvl w:val="0"/>
+          <w:numId w:val="1"/>
+        </w:numPr>
+      </w:pPr>
+      <w:r>
+        <w:t>Label « Settings ».</w:t>
+      </w:r>
+    </w:p>
+    <w:p>
+      <w:pPr>
+        <w:pStyle w:val="Paragraphedeliste"/>
+        <w:numPr>
+          <w:ilvl w:val="0"/>
+          <w:numId w:val="1"/>
+        </w:numPr>
+      </w:pPr>
+      <w:proofErr w:type="spellStart"/>
+      <w:r>
+        <w:t>Slider</w:t>
+      </w:r>
+      <w:proofErr w:type="spellEnd"/>
+      <w:r>
+        <w:t> : Changer de résolution.</w:t>
+      </w:r>
+    </w:p>
+    <w:p>
+      <w:pPr>
+        <w:pStyle w:val="Paragraphedeliste"/>
+        <w:numPr>
+          <w:ilvl w:val="0"/>
+          <w:numId w:val="1"/>
+        </w:numPr>
+      </w:pPr>
+      <w:proofErr w:type="spellStart"/>
+      <w:r>
+        <w:t>Slider</w:t>
+      </w:r>
+      <w:proofErr w:type="spellEnd"/>
+      <w:r>
+        <w:t> </w:t>
+      </w:r>
+      <w:r>
+        <w:t>« Volume »</w:t>
+      </w:r>
+      <w:r>
+        <w:t>:</w:t>
+      </w:r>
+      <w:r>
+        <w:t xml:space="preserve"> Permet de m</w:t>
+      </w:r>
+      <w:r>
+        <w:t>odifier le volume.</w:t>
+      </w:r>
+      <w:r>
+        <w:t xml:space="preserve"> </w:t>
+      </w:r>
+    </w:p>
+    <w:p>
+      <w:pPr>
+        <w:pStyle w:val="Paragraphedeliste"/>
+        <w:numPr>
+          <w:ilvl w:val="0"/>
+          <w:numId w:val="1"/>
+        </w:numPr>
+      </w:pPr>
+      <w:r>
+        <w:t>Bouton « </w:t>
+      </w:r>
+      <w:proofErr w:type="spellStart"/>
+      <w:r>
+        <w:t>Controls</w:t>
+      </w:r>
+      <w:proofErr w:type="spellEnd"/>
+      <w:r>
+        <w:t>» : Permet de voir et changer les contrôles du jeu, mène à un nouveau menu.</w:t>
+      </w:r>
+    </w:p>
+    <w:p>
+      <w:pPr>
+        <w:pStyle w:val="Paragraphedeliste"/>
+        <w:numPr>
+          <w:ilvl w:val="0"/>
+          <w:numId w:val="1"/>
+        </w:numPr>
+      </w:pPr>
+      <w:r>
+        <w:t>Bouton « Back ».</w:t>
+      </w:r>
+    </w:p>
+    <w:p>
+      <w:pPr>
+        <w:rPr>
+          <w:u w:val="single"/>
+        </w:rPr>
+      </w:pPr>
+      <w:r>
+        <w:rPr>
+          <w:u w:val="single"/>
+        </w:rPr>
+        <w:t>Menu « </w:t>
+      </w:r>
+      <w:r>
+        <w:rPr>
+          <w:u w:val="single"/>
+        </w:rPr>
+        <w:t>Keys</w:t>
+      </w:r>
+      <w:r>
+        <w:rPr>
+          <w:u w:val="single"/>
+        </w:rPr>
+        <w:t> » :</w:t>
+      </w:r>
+    </w:p>
+    <w:p>
+      <w:pPr>
+        <w:pStyle w:val="Paragraphedeliste"/>
+        <w:numPr>
+          <w:ilvl w:val="0"/>
+          <w:numId w:val="1"/>
+        </w:numPr>
+      </w:pPr>
+      <w:r>
+        <w:t>Label « </w:t>
+      </w:r>
+      <w:r>
+        <w:t>Keys</w:t>
+      </w:r>
+      <w:r>
+        <w:t>».</w:t>
+      </w:r>
+    </w:p>
+    <w:p>
+      <w:pPr>
+        <w:pStyle w:val="Paragraphedeliste"/>
+        <w:numPr>
+          <w:ilvl w:val="0"/>
+          <w:numId w:val="1"/>
+        </w:numPr>
+      </w:pPr>
+      <w:r>
+        <w:t xml:space="preserve">Labels &amp; boutons des contrôles : Permettent </w:t>
+      </w:r>
+      <w:r>
+        <w:t>de changer les contrôles du jeu :</w:t>
+      </w:r>
+    </w:p>
+    <w:p>
+      <w:pPr>
+        <w:pStyle w:val="Paragraphedeliste"/>
+        <w:numPr>
+          <w:ilvl w:val="0"/>
+          <w:numId w:val="2"/>
+        </w:numPr>
+      </w:pPr>
+      <w:r>
+        <w:t>Mouvement (Haut, Bas, Droite, Gauche, S’accroupir, Sauter).</w:t>
+      </w:r>
+    </w:p>
+    <w:p>
+      <w:pPr>
+        <w:pStyle w:val="Paragraphedeliste"/>
+        <w:numPr>
+          <w:ilvl w:val="0"/>
+          <w:numId w:val="2"/>
+        </w:numPr>
+      </w:pPr>
+      <w:r>
+        <w:t>Actions (Utiliser, Tirer/Lancer, Ramasser objet, Déposer objet).</w:t>
+      </w:r>
+    </w:p>
+    <w:p>
+      <w:pPr>
+        <w:pStyle w:val="Paragraphedeliste"/>
+        <w:numPr>
+          <w:ilvl w:val="0"/>
+          <w:numId w:val="2"/>
+        </w:numPr>
+      </w:pPr>
+      <w:r>
+        <w:t>Options (</w:t>
+      </w:r>
+      <w:r>
+        <w:t xml:space="preserve">FPS, </w:t>
+      </w:r>
+      <w:r>
+        <w:t>Menu, Point de vue).</w:t>
+      </w:r>
+    </w:p>
+    <w:p>
+      <w:pPr>
+        <w:pStyle w:val="Paragraphedeliste"/>
+        <w:numPr>
+          <w:ilvl w:val="0"/>
+          <w:numId w:val="1"/>
+        </w:numPr>
+      </w:pPr>
+      <w:r>
+        <w:t xml:space="preserve">Bouton « Save </w:t>
+      </w:r>
+      <w:proofErr w:type="spellStart"/>
+      <w:r>
+        <w:t>Controls</w:t>
+      </w:r>
+      <w:proofErr w:type="spellEnd"/>
+      <w:r>
+        <w:t> » : Permet de sauvegarder la configuration des touches.</w:t>
+      </w:r>
+    </w:p>
+    <w:p>
+      <w:pPr>
+        <w:pStyle w:val="Paragraphedeliste"/>
+        <w:numPr>
+          <w:ilvl w:val="0"/>
+          <w:numId w:val="1"/>
+        </w:numPr>
+      </w:pPr>
+      <w:r>
+        <w:t>Bouton « Back ».</w:t>
+      </w:r>
+    </w:p>
+    <w:p/>
+    <w:p>
+      <w:r>
+        <w:br w:type="page"/>
+      </w:r>
+    </w:p>
+    <w:p>
+      <w:pPr>
+        <w:rPr>
+          <w:b/>
+        </w:rPr>
+      </w:pPr>
+      <w:r>
+        <w:rPr>
+          <w:b/>
+        </w:rPr>
+        <w:lastRenderedPageBreak/>
+        <w:t>INTERFACE IN-GAME :</w:t>
+      </w:r>
+    </w:p>
+    <w:p>
+      <w:r>
+        <w:t xml:space="preserve">Durant le </w:t>
+      </w:r>
+      <w:proofErr w:type="spellStart"/>
+      <w:r>
+        <w:t>gameplay</w:t>
+      </w:r>
+      <w:proofErr w:type="spellEnd"/>
+      <w:r>
+        <w:t>, on a l’affichage de l’inventaire du joueur, détails de l’objet en main; nombre de balles, projectiles, etc.</w:t>
+      </w:r>
+      <w:r>
+        <w:t xml:space="preserve"> </w:t>
+      </w:r>
+      <w:r>
+        <w:t xml:space="preserve">L’affichage du menu Pause. </w:t>
+      </w:r>
+      <w:r>
+        <w:t>Optionnel : afficher le nombre d’images par seconde.</w:t>
+      </w:r>
+    </w:p>
+    <w:p>
+      <w:r>
+        <w:t>Menu Pause :</w:t>
+      </w:r>
+    </w:p>
+    <w:p>
+      <w:pPr>
+        <w:pStyle w:val="Paragraphedeliste"/>
+        <w:numPr>
+          <w:ilvl w:val="0"/>
+          <w:numId w:val="1"/>
+        </w:numPr>
+      </w:pPr>
+      <w:r>
+        <w:t>Fond (Overlay).</w:t>
+      </w:r>
+    </w:p>
+    <w:p>
+      <w:pPr>
+        <w:pStyle w:val="Paragraphedeliste"/>
+        <w:numPr>
+          <w:ilvl w:val="0"/>
+          <w:numId w:val="1"/>
+        </w:numPr>
+      </w:pPr>
+      <w:r>
+        <w:t>Label « Pause ».</w:t>
+      </w:r>
+    </w:p>
+    <w:p>
+      <w:pPr>
+        <w:pStyle w:val="Paragraphedeliste"/>
+        <w:numPr>
+          <w:ilvl w:val="0"/>
+          <w:numId w:val="1"/>
+        </w:numPr>
+      </w:pPr>
+      <w:r>
+        <w:t>Bouton « </w:t>
+      </w:r>
+      <w:proofErr w:type="spellStart"/>
+      <w:r>
+        <w:t>Resume</w:t>
+      </w:r>
+      <w:proofErr w:type="spellEnd"/>
+      <w:r>
+        <w:t> » : Permet de continuer la partie</w:t>
+      </w:r>
       <w:r>
         <w:t>.</w:t>
       </w:r>
@@ -123,6 +571,35 @@
           <w:numId w:val="1"/>
         </w:numPr>
       </w:pPr>
+      <w:proofErr w:type="spellStart"/>
+      <w:r>
+        <w:t>Slider</w:t>
+      </w:r>
+      <w:proofErr w:type="spellEnd"/>
+      <w:r>
+        <w:t xml:space="preserve"> « Volume » : Permet de changer le volume du jeu.</w:t>
+      </w:r>
+    </w:p>
+    <w:p>
+      <w:pPr>
+        <w:pStyle w:val="Paragraphedeliste"/>
+        <w:numPr>
+          <w:ilvl w:val="0"/>
+          <w:numId w:val="1"/>
+        </w:numPr>
+      </w:pPr>
+      <w:r>
+        <w:t>Bouton « Main Menu » : Permet de terminer la partie et retourner au menu principal.</w:t>
+      </w:r>
+    </w:p>
+    <w:p>
+      <w:pPr>
+        <w:pStyle w:val="Paragraphedeliste"/>
+        <w:numPr>
+          <w:ilvl w:val="0"/>
+          <w:numId w:val="1"/>
+        </w:numPr>
+      </w:pPr>
       <w:r>
         <w:t>Bouton « </w:t>
       </w:r>
@@ -132,272 +609,11 @@
       </w:r>
       <w:proofErr w:type="spellEnd"/>
       <w:r>
-        <w:t xml:space="preserve"> Game » : Permet de quitter le programme.</w:t>
-      </w:r>
-    </w:p>
-    <w:p>
-      <w:r>
-        <w:t>Menu « New Game » :</w:t>
-      </w:r>
-    </w:p>
-    <w:p>
-      <w:pPr>
-        <w:pStyle w:val="Paragraphedeliste"/>
-        <w:numPr>
-          <w:ilvl w:val="0"/>
-          <w:numId w:val="1"/>
-        </w:numPr>
-      </w:pPr>
-      <w:r>
-        <w:t>Label « New Game ».</w:t>
-      </w:r>
-    </w:p>
-    <w:p>
-      <w:pPr>
-        <w:pStyle w:val="Paragraphedeliste"/>
-        <w:numPr>
-          <w:ilvl w:val="0"/>
-          <w:numId w:val="1"/>
-        </w:numPr>
-      </w:pPr>
-      <w:r>
-        <w:t>Label « </w:t>
-      </w:r>
-      <w:proofErr w:type="spellStart"/>
-      <w:r>
-        <w:t>Choose</w:t>
-      </w:r>
-      <w:proofErr w:type="spellEnd"/>
-      <w:r>
-        <w:t xml:space="preserve"> </w:t>
-      </w:r>
-      <w:proofErr w:type="spellStart"/>
-      <w:r>
-        <w:t>Difficulty</w:t>
-      </w:r>
-      <w:proofErr w:type="spellEnd"/>
-      <w:r>
-        <w:t> ».</w:t>
-      </w:r>
-    </w:p>
-    <w:p>
-      <w:pPr>
-        <w:pStyle w:val="Paragraphedeliste"/>
-        <w:numPr>
-          <w:ilvl w:val="0"/>
-          <w:numId w:val="1"/>
-        </w:numPr>
-      </w:pPr>
-      <w:r>
-        <w:t>Boutons « </w:t>
-      </w:r>
-      <w:proofErr w:type="spellStart"/>
-      <w:r>
-        <w:t>Easy</w:t>
-      </w:r>
-      <w:proofErr w:type="spellEnd"/>
-      <w:r>
-        <w:t xml:space="preserve"> / Medium / Hard» : Permet de changer la difficulté du jeu.</w:t>
-      </w:r>
-    </w:p>
-    <w:p>
-      <w:r>
-        <w:t>Menu « Settings » :</w:t>
-      </w:r>
-    </w:p>
-    <w:p>
-      <w:pPr>
-        <w:pStyle w:val="Paragraphedeliste"/>
-        <w:numPr>
-          <w:ilvl w:val="0"/>
-          <w:numId w:val="1"/>
-        </w:numPr>
-      </w:pPr>
-      <w:r>
-        <w:t>Label « Settings ».</w:t>
-      </w:r>
-    </w:p>
-    <w:p>
-      <w:pPr>
-        <w:pStyle w:val="Paragraphedeliste"/>
-        <w:numPr>
-          <w:ilvl w:val="0"/>
-          <w:numId w:val="1"/>
-        </w:numPr>
-      </w:pPr>
-      <w:proofErr w:type="spellStart"/>
-      <w:r>
-        <w:t>Slider</w:t>
-      </w:r>
-      <w:proofErr w:type="spellEnd"/>
-      <w:r>
-        <w:t> : Changer de résolution.</w:t>
-      </w:r>
-    </w:p>
-    <w:p>
-      <w:pPr>
-        <w:pStyle w:val="Paragraphedeliste"/>
-        <w:numPr>
-          <w:ilvl w:val="0"/>
-          <w:numId w:val="1"/>
-        </w:numPr>
-      </w:pPr>
-      <w:proofErr w:type="spellStart"/>
-      <w:r>
-        <w:t>Slider</w:t>
-      </w:r>
-      <w:proofErr w:type="spellEnd"/>
-      <w:r>
-        <w:t> </w:t>
-      </w:r>
-      <w:r>
-        <w:t>« Volume »</w:t>
-      </w:r>
-      <w:r>
-        <w:t>:</w:t>
-      </w:r>
-      <w:r>
-        <w:t xml:space="preserve"> Permet de m</w:t>
-      </w:r>
-      <w:r>
-        <w:t>odifier le volume.</w:t>
-      </w:r>
-      <w:r>
-        <w:t xml:space="preserve"> </w:t>
-      </w:r>
-    </w:p>
-    <w:p/>
-    <w:p>
-      <w:r>
-        <w:t>INTERFACE IN-GAME :</w:t>
-      </w:r>
-    </w:p>
-    <w:p>
-      <w:r>
-        <w:t xml:space="preserve">Durant le </w:t>
-      </w:r>
-      <w:proofErr w:type="spellStart"/>
-      <w:r>
-        <w:t>gameplay</w:t>
-      </w:r>
-      <w:proofErr w:type="spellEnd"/>
-      <w:r>
-        <w:t>, on a l’affichage de l’inventaire du joueur, détails de l’objet en main; nombre de balles, projectiles, etc.</w:t>
-      </w:r>
-      <w:r>
-        <w:t xml:space="preserve"> </w:t>
-      </w:r>
-      <w:r>
-        <w:t xml:space="preserve">L’affichage du menu Pause. </w:t>
-      </w:r>
-      <w:r>
-        <w:t>Optionnel : afficher le nombre d’images par seconde.</w:t>
-      </w:r>
-    </w:p>
-    <w:p>
-      <w:r>
-        <w:t>Menu Pause :</w:t>
-      </w:r>
-    </w:p>
-    <w:p>
-      <w:pPr>
-        <w:pStyle w:val="Paragraphedeliste"/>
-        <w:numPr>
-          <w:ilvl w:val="0"/>
-          <w:numId w:val="1"/>
-        </w:numPr>
-      </w:pPr>
-      <w:r>
-        <w:t>Fond (Overlay).</w:t>
-      </w:r>
-    </w:p>
-    <w:p>
-      <w:pPr>
-        <w:pStyle w:val="Paragraphedeliste"/>
-        <w:numPr>
-          <w:ilvl w:val="0"/>
-          <w:numId w:val="1"/>
-        </w:numPr>
-      </w:pPr>
-      <w:r>
-        <w:t>Label « Pause ».</w:t>
-      </w:r>
-    </w:p>
-    <w:p>
-      <w:pPr>
-        <w:pStyle w:val="Paragraphedeliste"/>
-        <w:numPr>
-          <w:ilvl w:val="0"/>
-          <w:numId w:val="1"/>
-        </w:numPr>
-      </w:pPr>
-      <w:r>
-        <w:t>Bouton « </w:t>
-      </w:r>
-      <w:proofErr w:type="spellStart"/>
-      <w:r>
-        <w:t>Resume</w:t>
-      </w:r>
-      <w:proofErr w:type="spellEnd"/>
-      <w:r>
-        <w:t> » : Permet de continuer la partie</w:t>
-      </w:r>
-      <w:r>
-        <w:t>.</w:t>
-      </w:r>
-    </w:p>
-    <w:p>
-      <w:pPr>
-        <w:pStyle w:val="Paragraphedeliste"/>
-        <w:numPr>
-          <w:ilvl w:val="0"/>
-          <w:numId w:val="1"/>
-        </w:numPr>
-      </w:pPr>
-      <w:proofErr w:type="spellStart"/>
-      <w:r>
-        <w:t>Slider</w:t>
-      </w:r>
-      <w:proofErr w:type="spellEnd"/>
-      <w:r>
-        <w:t xml:space="preserve"> « Volume » : Permet de changer le volume du jeu.</w:t>
-      </w:r>
-    </w:p>
-    <w:p>
-      <w:pPr>
-        <w:pStyle w:val="Paragraphedeliste"/>
-        <w:numPr>
-          <w:ilvl w:val="0"/>
-          <w:numId w:val="1"/>
-        </w:numPr>
-      </w:pPr>
-      <w:r>
-        <w:t>Bouton « Main Menu » : Permet de terminer la partie et retourner au menu principal.</w:t>
-      </w:r>
-    </w:p>
-    <w:p>
-      <w:pPr>
-        <w:pStyle w:val="Paragraphedeliste"/>
-        <w:numPr>
-          <w:ilvl w:val="0"/>
-          <w:numId w:val="1"/>
-        </w:numPr>
-      </w:pPr>
-      <w:r>
-        <w:t>Bouton « </w:t>
-      </w:r>
-      <w:proofErr w:type="spellStart"/>
-      <w:r>
-        <w:t>Quit</w:t>
-      </w:r>
-      <w:proofErr w:type="spellEnd"/>
-      <w:r>
         <w:t xml:space="preserve"> Game » : Permet de terminer la partie et fermer le programme.</w:t>
       </w:r>
     </w:p>
     <w:p>
       <w:r>
-        <w:lastRenderedPageBreak/>
         <w:br/>
         <w:t>Inventaire :</w:t>
       </w:r>
@@ -411,17 +627,95 @@
         </w:numPr>
       </w:pPr>
       <w:r>
-        <w:t>Boutons des objets dans l’inventaire</w:t>
-      </w:r>
-      <w:bookmarkStart w:id="0" w:name="_GoBack"/>
-      <w:bookmarkEnd w:id="0"/>
-      <w:r>
-        <w:t>:</w:t>
+        <w:t xml:space="preserve">Boutons des objets dans </w:t>
+      </w:r>
+      <w:r>
+        <w:t xml:space="preserve">l’inventaire qui pourront être encadrés lorsqu’ils sont </w:t>
+      </w:r>
+      <w:proofErr w:type="spellStart"/>
+      <w:r>
+        <w:t>selectionnés</w:t>
+      </w:r>
+      <w:proofErr w:type="spellEnd"/>
+      <w:r>
+        <w:t>.</w:t>
+      </w:r>
+    </w:p>
+    <w:p>
+      <w:pPr>
+        <w:pStyle w:val="Paragraphedeliste"/>
+        <w:numPr>
+          <w:ilvl w:val="0"/>
+          <w:numId w:val="1"/>
+        </w:numPr>
+      </w:pPr>
+      <w:r>
+        <w:t>Labels titre et description des objets.</w:t>
+      </w:r>
+    </w:p>
+    <w:p>
+      <w:pPr>
+        <w:pStyle w:val="Paragraphedeliste"/>
+        <w:numPr>
+          <w:ilvl w:val="0"/>
+          <w:numId w:val="1"/>
+        </w:numPr>
+      </w:pPr>
+      <w:r>
+        <w:t xml:space="preserve">Boutons « Use, </w:t>
+      </w:r>
+      <w:proofErr w:type="spellStart"/>
+      <w:r>
+        <w:t>Equip</w:t>
+      </w:r>
+      <w:proofErr w:type="spellEnd"/>
+      <w:r>
+        <w:t>, Drop ».</w:t>
       </w:r>
     </w:p>
     <w:p>
       <w:r>
         <w:t>HUD :</w:t>
+      </w:r>
+    </w:p>
+    <w:p>
+      <w:pPr>
+        <w:pStyle w:val="Paragraphedeliste"/>
+        <w:numPr>
+          <w:ilvl w:val="0"/>
+          <w:numId w:val="1"/>
+        </w:numPr>
+      </w:pPr>
+      <w:r>
+        <w:t xml:space="preserve">Labels : Indique le nombre de balles, projectiles, </w:t>
+      </w:r>
+      <w:proofErr w:type="spellStart"/>
+      <w:r>
+        <w:t>etc</w:t>
+      </w:r>
+      <w:proofErr w:type="spellEnd"/>
+      <w:r>
+        <w:t xml:space="preserve"> que le joueur</w:t>
+      </w:r>
+      <w:r>
+        <w:t>.</w:t>
+      </w:r>
+    </w:p>
+    <w:p>
+      <w:pPr>
+        <w:pStyle w:val="Paragraphedeliste"/>
+        <w:numPr>
+          <w:ilvl w:val="0"/>
+          <w:numId w:val="1"/>
+        </w:numPr>
+      </w:pPr>
+      <w:proofErr w:type="spellStart"/>
+      <w:r>
+        <w:t>CrossHair</w:t>
+      </w:r>
+      <w:proofErr w:type="spellEnd"/>
+      <w:r>
+        <w:t>.</w:t>
       </w:r>
     </w:p>
     <w:sectPr>
@@ -439,7 +733,7 @@
   <w:abstractNum w:abstractNumId="0">
     <w:nsid w:val="46001E7E"/>
     <w:multiLevelType w:val="hybridMultilevel"/>
-    <w:tmpl w:val="E77ADF26"/>
+    <w:tmpl w:val="9B90545E"/>
     <w:lvl w:ilvl="0" w:tplc="2982B464">
       <w:numFmt w:val="bullet"/>
       <w:lvlText w:val="-"/>
@@ -542,6 +836,119 @@
       <w:lvlJc w:val="left"/>
       <w:pPr>
         <w:ind w:left="6480" w:hanging="360"/>
+      </w:pPr>
+      <w:rPr>
+        <w:rFonts w:ascii="Wingdings" w:hAnsi="Wingdings" w:hint="default"/>
+      </w:rPr>
+    </w:lvl>
+  </w:abstractNum>
+  <w:abstractNum w:abstractNumId="1">
+    <w:nsid w:val="68EB5D19"/>
+    <w:multiLevelType w:val="hybridMultilevel"/>
+    <w:tmpl w:val="AF2E299A"/>
+    <w:lvl w:ilvl="0" w:tplc="0C0C0001">
+      <w:start w:val="1"/>
+      <w:numFmt w:val="bullet"/>
+      <w:lvlText w:val=""/>
+      <w:lvlJc w:val="left"/>
+      <w:pPr>
+        <w:ind w:left="1080" w:hanging="360"/>
+      </w:pPr>
+      <w:rPr>
+        <w:rFonts w:ascii="Symbol" w:hAnsi="Symbol" w:hint="default"/>
+      </w:rPr>
+    </w:lvl>
+    <w:lvl w:ilvl="1" w:tplc="0C0C0003" w:tentative="1">
+      <w:start w:val="1"/>
+      <w:numFmt w:val="bullet"/>
+      <w:lvlText w:val="o"/>
+      <w:lvlJc w:val="left"/>
+      <w:pPr>
+        <w:ind w:left="1800" w:hanging="360"/>
+      </w:pPr>
+      <w:rPr>
+        <w:rFonts w:ascii="Courier New" w:hAnsi="Courier New" w:cs="Courier New" w:hint="default"/>
+      </w:rPr>
+    </w:lvl>
+    <w:lvl w:ilvl="2" w:tplc="0C0C0005" w:tentative="1">
+      <w:start w:val="1"/>
+      <w:numFmt w:val="bullet"/>
+      <w:lvlText w:val=""/>
+      <w:lvlJc w:val="left"/>
+      <w:pPr>
+        <w:ind w:left="2520" w:hanging="360"/>
+      </w:pPr>
+      <w:rPr>
+        <w:rFonts w:ascii="Wingdings" w:hAnsi="Wingdings" w:hint="default"/>
+      </w:rPr>
+    </w:lvl>
+    <w:lvl w:ilvl="3" w:tplc="0C0C0001" w:tentative="1">
+      <w:start w:val="1"/>
+      <w:numFmt w:val="bullet"/>
+      <w:lvlText w:val=""/>
+      <w:lvlJc w:val="left"/>
+      <w:pPr>
+        <w:ind w:left="3240" w:hanging="360"/>
+      </w:pPr>
+      <w:rPr>
+        <w:rFonts w:ascii="Symbol" w:hAnsi="Symbol" w:hint="default"/>
+      </w:rPr>
+    </w:lvl>
+    <w:lvl w:ilvl="4" w:tplc="0C0C0003" w:tentative="1">
+      <w:start w:val="1"/>
+      <w:numFmt w:val="bullet"/>
+      <w:lvlText w:val="o"/>
+      <w:lvlJc w:val="left"/>
+      <w:pPr>
+        <w:ind w:left="3960" w:hanging="360"/>
+      </w:pPr>
+      <w:rPr>
+        <w:rFonts w:ascii="Courier New" w:hAnsi="Courier New" w:cs="Courier New" w:hint="default"/>
+      </w:rPr>
+    </w:lvl>
+    <w:lvl w:ilvl="5" w:tplc="0C0C0005" w:tentative="1">
+      <w:start w:val="1"/>
+      <w:numFmt w:val="bullet"/>
+      <w:lvlText w:val=""/>
+      <w:lvlJc w:val="left"/>
+      <w:pPr>
+        <w:ind w:left="4680" w:hanging="360"/>
+      </w:pPr>
+      <w:rPr>
+        <w:rFonts w:ascii="Wingdings" w:hAnsi="Wingdings" w:hint="default"/>
+      </w:rPr>
+    </w:lvl>
+    <w:lvl w:ilvl="6" w:tplc="0C0C0001" w:tentative="1">
+      <w:start w:val="1"/>
+      <w:numFmt w:val="bullet"/>
+      <w:lvlText w:val=""/>
+      <w:lvlJc w:val="left"/>
+      <w:pPr>
+        <w:ind w:left="5400" w:hanging="360"/>
+      </w:pPr>
+      <w:rPr>
+        <w:rFonts w:ascii="Symbol" w:hAnsi="Symbol" w:hint="default"/>
+      </w:rPr>
+    </w:lvl>
+    <w:lvl w:ilvl="7" w:tplc="0C0C0003" w:tentative="1">
+      <w:start w:val="1"/>
+      <w:numFmt w:val="bullet"/>
+      <w:lvlText w:val="o"/>
+      <w:lvlJc w:val="left"/>
+      <w:pPr>
+        <w:ind w:left="6120" w:hanging="360"/>
+      </w:pPr>
+      <w:rPr>
+        <w:rFonts w:ascii="Courier New" w:hAnsi="Courier New" w:cs="Courier New" w:hint="default"/>
+      </w:rPr>
+    </w:lvl>
+    <w:lvl w:ilvl="8" w:tplc="0C0C0005" w:tentative="1">
+      <w:start w:val="1"/>
+      <w:numFmt w:val="bullet"/>
+      <w:lvlText w:val=""/>
+      <w:lvlJc w:val="left"/>
+      <w:pPr>
+        <w:ind w:left="6840" w:hanging="360"/>
       </w:pPr>
       <w:rPr>
         <w:rFonts w:ascii="Wingdings" w:hAnsi="Wingdings" w:hint="default"/>
@@ -550,6 +957,9 @@
   </w:abstractNum>
   <w:num w:numId="1">
     <w:abstractNumId w:val="0"/>
+  </w:num>
+  <w:num w:numId="2">
+    <w:abstractNumId w:val="1"/>
   </w:num>
 </w:numbering>
 </file>
@@ -1239,4 +1649,16 @@
   <a:objectDefaults/>
   <a:extraClrSchemeLst/>
 </a:theme>
+</file>
+
+<file path=customXml/item1.xml><?xml version="1.0" encoding="utf-8"?>
+<b:Sources xmlns:b="http://schemas.openxmlformats.org/officeDocument/2006/bibliography" xmlns="http://schemas.openxmlformats.org/officeDocument/2006/bibliography" SelectedStyle="\APA.XSL" StyleName="APA"/>
+</file>
+
+<file path=customXml/itemProps1.xml><?xml version="1.0" encoding="utf-8"?>
+<ds:datastoreItem xmlns:ds="http://schemas.openxmlformats.org/officeDocument/2006/customXml" ds:itemID="{8FA48B4B-713F-4AE4-B8C0-F5F0049BB650}">
+  <ds:schemaRefs>
+    <ds:schemaRef ds:uri="http://schemas.openxmlformats.org/officeDocument/2006/bibliography"/>
+  </ds:schemaRefs>
+</ds:datastoreItem>
 </file>
</xml_diff>